<commit_message>
tabellone e word aggiornato in classe mancante
</commit_message>
<xml_diff>
--- a/protocollo e studio del progetto.docx
+++ b/protocollo e studio del progetto.docx
@@ -348,137 +348,196 @@
         <w:ind w:left="360"/>
         <w:rPr>
           <w:i/>
-          <w:u w:val="single"/>
         </w:rPr>
       </w:pPr>
       <w:proofErr w:type="spellStart"/>
+      <w:proofErr w:type="gramStart"/>
       <w:r>
         <w:rPr>
           <w:i/>
         </w:rPr>
         <w:t>C;ip</w:t>
       </w:r>
+      <w:proofErr w:type="gramEnd"/>
       <w:r>
         <w:rPr>
           <w:i/>
         </w:rPr>
         <w:t>;nickname</w:t>
+      </w:r>
+      <w:proofErr w:type="spellEnd"/>
+    </w:p>
+    <w:p>
+      <w:pPr>
+        <w:ind w:left="360"/>
+      </w:pPr>
+      <w:r>
+        <w:t>Messaggio:</w:t>
+      </w:r>
+    </w:p>
+    <w:p>
+      <w:pPr>
+        <w:ind w:left="360"/>
+        <w:rPr>
+          <w:i/>
+        </w:rPr>
+      </w:pPr>
+      <w:r>
+        <w:rPr>
+          <w:i/>
+        </w:rPr>
+        <w:t>P;(lettera</w:t>
+      </w:r>
+      <w:proofErr w:type="gramStart"/>
+      <w:r>
+        <w:rPr>
+          <w:i/>
+        </w:rPr>
+        <w:t>1</w:t>
+      </w:r>
+      <w:r>
+        <w:rPr>
+          <w:i/>
+        </w:rPr>
+        <w:t>)-(</w:t>
+      </w:r>
+      <w:proofErr w:type="spellStart"/>
+      <w:proofErr w:type="gramEnd"/>
+      <w:r>
+        <w:rPr>
+          <w:i/>
+        </w:rPr>
+        <w:t>posizioneX</w:t>
+      </w:r>
+      <w:proofErr w:type="spellEnd"/>
+      <w:r>
+        <w:rPr>
+          <w:i/>
+        </w:rPr>
+        <w:t>)-(</w:t>
+      </w:r>
+      <w:proofErr w:type="spellStart"/>
+      <w:r>
+        <w:rPr>
+          <w:i/>
+        </w:rPr>
+        <w:t>PosizioneY</w:t>
+      </w:r>
+      <w:proofErr w:type="spellEnd"/>
+      <w:r>
+        <w:rPr>
+          <w:i/>
+        </w:rPr>
+        <w:t>)</w:t>
+      </w:r>
+      <w:r>
+        <w:rPr>
+          <w:i/>
+        </w:rPr>
+        <w:t xml:space="preserve"> ; (lettera2)-(</w:t>
+      </w:r>
+      <w:proofErr w:type="spellStart"/>
+      <w:r>
+        <w:rPr>
+          <w:i/>
+        </w:rPr>
+        <w:t>posizioneX</w:t>
+      </w:r>
+      <w:proofErr w:type="spellEnd"/>
+      <w:r>
+        <w:rPr>
+          <w:i/>
+        </w:rPr>
+        <w:t>)-(</w:t>
+      </w:r>
+      <w:proofErr w:type="spellStart"/>
+      <w:r>
+        <w:rPr>
+          <w:i/>
+        </w:rPr>
+        <w:t>PosizioneY</w:t>
+      </w:r>
+      <w:proofErr w:type="spellEnd"/>
+      <w:r>
+        <w:rPr>
+          <w:i/>
+        </w:rPr>
+        <w:t>); …</w:t>
+      </w:r>
+      <w:r>
+        <w:rPr>
+          <w:i/>
+        </w:rPr>
+        <w:t xml:space="preserve"> ; </w:t>
+      </w:r>
+      <w:proofErr w:type="spellStart"/>
+      <w:r>
+        <w:rPr>
+          <w:i/>
+        </w:rPr>
+        <w:t>punteggioParola</w:t>
+      </w:r>
+      <w:proofErr w:type="spellEnd"/>
+    </w:p>
+    <w:p>
+      <w:pPr>
+        <w:ind w:left="360"/>
+      </w:pPr>
+      <w:proofErr w:type="gramStart"/>
+      <w:r>
+        <w:t>L</w:t>
+      </w:r>
+      <w:r>
+        <w:t>IN</w:t>
+      </w:r>
+      <w:r>
+        <w:t>;lettera</w:t>
+      </w:r>
+      <w:proofErr w:type="gramEnd"/>
+      <w:r>
+        <w:t>1;lettera2;…;</w:t>
+      </w:r>
+      <w:r>
+        <w:t xml:space="preserve"> (</w:t>
+      </w:r>
+      <w:r>
+        <w:t>sempre</w:t>
+      </w:r>
+      <w:r>
+        <w:t xml:space="preserve"> 8 lettere) </w:t>
+      </w:r>
+    </w:p>
+    <w:p>
+      <w:pPr>
+        <w:ind w:left="360"/>
+      </w:pPr>
+      <w:proofErr w:type="gramStart"/>
+      <w:r>
+        <w:t>L</w:t>
+      </w:r>
+      <w:r>
+        <w:t>OUT</w:t>
       </w:r>
       <w:bookmarkStart w:id="0" w:name="_GoBack"/>
       <w:bookmarkEnd w:id="0"/>
+      <w:r>
+        <w:t>;lettera</w:t>
+      </w:r>
+      <w:proofErr w:type="gramEnd"/>
+      <w:r>
+        <w:t>1;lettera2;..;</w:t>
+      </w:r>
+      <w:r>
+        <w:t xml:space="preserve"> (</w:t>
+      </w:r>
+      <w:proofErr w:type="spellStart"/>
+      <w:r>
+        <w:t>max</w:t>
+      </w:r>
       <w:proofErr w:type="spellEnd"/>
-    </w:p>
-    <w:p>
-      <w:pPr>
-        <w:ind w:left="360"/>
-      </w:pPr>
-      <w:r>
-        <w:t>Messaggio:</w:t>
-      </w:r>
-    </w:p>
-    <w:p>
-      <w:pPr>
-        <w:ind w:left="360"/>
-        <w:rPr>
-          <w:i/>
-        </w:rPr>
-      </w:pPr>
-      <w:r>
-        <w:rPr>
-          <w:i/>
-        </w:rPr>
-        <w:t>P;(lettera</w:t>
-      </w:r>
-      <w:proofErr w:type="gramStart"/>
-      <w:r>
-        <w:rPr>
-          <w:i/>
-        </w:rPr>
-        <w:t>1</w:t>
-      </w:r>
-      <w:r>
-        <w:rPr>
-          <w:i/>
-        </w:rPr>
-        <w:t>)-(</w:t>
-      </w:r>
-      <w:proofErr w:type="spellStart"/>
-      <w:proofErr w:type="gramEnd"/>
-      <w:r>
-        <w:rPr>
-          <w:i/>
-        </w:rPr>
-        <w:t>posizioneX</w:t>
-      </w:r>
-      <w:proofErr w:type="spellEnd"/>
-      <w:r>
-        <w:rPr>
-          <w:i/>
-        </w:rPr>
-        <w:t>)-(</w:t>
-      </w:r>
-      <w:proofErr w:type="spellStart"/>
-      <w:r>
-        <w:rPr>
-          <w:i/>
-        </w:rPr>
-        <w:t>PosizioneY</w:t>
-      </w:r>
-      <w:proofErr w:type="spellEnd"/>
-      <w:r>
-        <w:rPr>
-          <w:i/>
-        </w:rPr>
-        <w:t>)</w:t>
-      </w:r>
-      <w:r>
-        <w:rPr>
-          <w:i/>
-        </w:rPr>
-        <w:t xml:space="preserve"> ; (lettera2)-(</w:t>
-      </w:r>
-      <w:proofErr w:type="spellStart"/>
-      <w:r>
-        <w:rPr>
-          <w:i/>
-        </w:rPr>
-        <w:t>posizioneX</w:t>
-      </w:r>
-      <w:proofErr w:type="spellEnd"/>
-      <w:r>
-        <w:rPr>
-          <w:i/>
-        </w:rPr>
-        <w:t>)-(</w:t>
-      </w:r>
-      <w:proofErr w:type="spellStart"/>
-      <w:r>
-        <w:rPr>
-          <w:i/>
-        </w:rPr>
-        <w:t>PosizioneY</w:t>
-      </w:r>
-      <w:proofErr w:type="spellEnd"/>
-      <w:r>
-        <w:rPr>
-          <w:i/>
-        </w:rPr>
-        <w:t>); …</w:t>
-      </w:r>
-      <w:r>
-        <w:rPr>
-          <w:i/>
-        </w:rPr>
-        <w:t xml:space="preserve"> ; </w:t>
-      </w:r>
-      <w:proofErr w:type="spellStart"/>
-      <w:r>
-        <w:rPr>
-          <w:i/>
-        </w:rPr>
-        <w:t>punteggioParola</w:t>
-      </w:r>
-      <w:proofErr w:type="spellEnd"/>
+      <w:r>
+        <w:t xml:space="preserve"> 8 lettere)</w:t>
+      </w:r>
     </w:p>
     <w:p>
       <w:pPr>

</xml_diff>